<commit_message>
Updated feature doc to include up changes and quit command
</commit_message>
<xml_diff>
--- a/All Features.docx
+++ b/All Features.docx
@@ -5,42 +5,20 @@
     <w:p>
       <w:pPr>
         <w:rPr>
-          <w:lang w:val="pt-BR"/>
+          <w:lang w:val="en-US"/>
         </w:rPr>
       </w:pPr>
       <w:r>
         <w:rPr>
-          <w:lang w:val="pt-BR"/>
+          <w:lang w:val="en-US"/>
         </w:rPr>
-        <w:t>Polidori, Al-</w:t>
-      </w:r>
-      <w:proofErr w:type="spellStart"/>
-      <w:r>
+        <w:t>Polidori, Al-Souaijet, Dumas</w:t>
+      </w:r>
+    </w:p>
+    <w:p>
+      <w:pPr>
         <w:rPr>
-          <w:lang w:val="pt-BR"/>
-        </w:rPr>
-        <w:t>Souaijet</w:t>
-      </w:r>
-      <w:proofErr w:type="spellEnd"/>
-      <w:r>
-        <w:rPr>
-          <w:lang w:val="pt-BR"/>
-        </w:rPr>
-        <w:t xml:space="preserve">, </w:t>
-      </w:r>
-      <w:proofErr w:type="gramStart"/>
-      <w:r>
-        <w:rPr>
-          <w:lang w:val="pt-BR"/>
-        </w:rPr>
-        <w:t>Dumas</w:t>
-      </w:r>
-      <w:proofErr w:type="gramEnd"/>
-    </w:p>
-    <w:p>
-      <w:pPr>
-        <w:rPr>
-          <w:lang w:val="pt-BR"/>
+          <w:lang w:val="en-US"/>
         </w:rPr>
       </w:pPr>
     </w:p>
@@ -72,7 +50,7 @@
           <w:lang w:val="en-US"/>
         </w:rPr>
       </w:pPr>
-      <w:hyperlink r:id="rId5" w:history="1">
+      <w:hyperlink r:id="rId7" w:history="1">
         <w:r>
           <w:rPr>
             <w:rStyle w:val="Hyperlink"/>
@@ -123,7 +101,7 @@
           <w:lang w:val="en-US"/>
         </w:rPr>
       </w:pPr>
-      <w:hyperlink r:id="rId6" w:history="1">
+      <w:hyperlink r:id="rId8" w:history="1">
         <w:r>
           <w:rPr>
             <w:rStyle w:val="Hyperlink"/>
@@ -154,12 +132,13 @@
       </w:r>
       <w:r>
         <w:rPr>
-          <w:rFonts w:ascii="Consolas" w:hAnsi="Consolas"/>
-          <w:color w:val="000000" w:themeColor="text1"/>
+          <w:rFonts w:ascii="Lucida Console" w:hAnsi="Lucida Console" w:cs="Lucida Console"/>
+          <w:color w:val="C0A000"/>
           <w:sz w:val="18"/>
           <w:szCs w:val="18"/>
+          <w:lang w:val="en-US"/>
         </w:rPr>
-        <w:t>2fd574a</w:t>
+        <w:t>d213160</w:t>
       </w:r>
     </w:p>
     <w:p>
@@ -203,11 +182,9 @@
           <w:numId w:val="4"/>
         </w:numPr>
       </w:pPr>
-      <w:proofErr w:type="spellStart"/>
       <w:r>
         <w:t>ODraft</w:t>
       </w:r>
-      <w:proofErr w:type="spellEnd"/>
     </w:p>
     <w:p>
       <w:pPr>
@@ -216,11 +193,9 @@
           <w:numId w:val="4"/>
         </w:numPr>
       </w:pPr>
-      <w:proofErr w:type="spellStart"/>
       <w:r>
         <w:t>IDraft</w:t>
       </w:r>
-      <w:proofErr w:type="spellEnd"/>
     </w:p>
     <w:p>
       <w:pPr>
@@ -240,11 +215,9 @@
           <w:numId w:val="4"/>
         </w:numPr>
       </w:pPr>
-      <w:proofErr w:type="spellStart"/>
       <w:r>
         <w:t>Poverall</w:t>
       </w:r>
-      <w:proofErr w:type="spellEnd"/>
     </w:p>
     <w:p>
       <w:pPr>
@@ -308,11 +281,9 @@
           <w:numId w:val="4"/>
         </w:numPr>
       </w:pPr>
-      <w:proofErr w:type="spellStart"/>
       <w:r>
         <w:t>EvalFun</w:t>
       </w:r>
-      <w:proofErr w:type="spellEnd"/>
     </w:p>
     <w:p>
       <w:pPr>
@@ -321,11 +292,9 @@
           <w:numId w:val="4"/>
         </w:numPr>
       </w:pPr>
-      <w:proofErr w:type="spellStart"/>
       <w:r>
         <w:t>PEvalFun</w:t>
       </w:r>
-      <w:proofErr w:type="spellEnd"/>
     </w:p>
     <w:p>
       <w:pPr>
@@ -380,15 +349,7 @@
         </w:numPr>
       </w:pPr>
       <w:r>
-        <w:t xml:space="preserve">Initialized </w:t>
-      </w:r>
-      <w:proofErr w:type="gramStart"/>
-      <w:r>
-        <w:t>database</w:t>
-      </w:r>
-      <w:proofErr w:type="gramEnd"/>
-      <w:r>
-        <w:t xml:space="preserve"> </w:t>
+        <w:t xml:space="preserve">Initialized database </w:t>
       </w:r>
     </w:p>
     <w:p>
@@ -432,21 +393,8 @@
         </w:numPr>
       </w:pPr>
       <w:r>
-        <w:t xml:space="preserve">Some </w:t>
-      </w:r>
-      <w:proofErr w:type="spellStart"/>
-      <w:r>
-        <w:t>Junits</w:t>
-      </w:r>
-      <w:proofErr w:type="spellEnd"/>
-      <w:r>
-        <w:t xml:space="preserve"> tests </w:t>
-      </w:r>
-      <w:proofErr w:type="gramStart"/>
-      <w:r>
-        <w:t>written</w:t>
-      </w:r>
-      <w:proofErr w:type="gramEnd"/>
+        <w:t>Some Junits tests written</w:t>
+      </w:r>
     </w:p>
     <w:p>
       <w:pPr>
@@ -500,11 +448,9 @@
           <w:numId w:val="3"/>
         </w:numPr>
       </w:pPr>
-      <w:proofErr w:type="spellStart"/>
       <w:r>
         <w:t>EvalFun</w:t>
       </w:r>
-      <w:proofErr w:type="spellEnd"/>
     </w:p>
     <w:p>
       <w:pPr>
@@ -513,11 +459,9 @@
           <w:numId w:val="3"/>
         </w:numPr>
       </w:pPr>
-      <w:proofErr w:type="spellStart"/>
       <w:r>
         <w:t>PevalFun</w:t>
       </w:r>
-      <w:proofErr w:type="spellEnd"/>
     </w:p>
     <w:p>
       <w:pPr>
@@ -527,21 +471,8 @@
         </w:numPr>
       </w:pPr>
       <w:r>
-        <w:t xml:space="preserve">All </w:t>
-      </w:r>
-      <w:proofErr w:type="spellStart"/>
-      <w:r>
-        <w:t>JUnits</w:t>
-      </w:r>
-      <w:proofErr w:type="spellEnd"/>
-      <w:r>
-        <w:t xml:space="preserve"> </w:t>
-      </w:r>
-      <w:proofErr w:type="gramStart"/>
-      <w:r>
-        <w:t>written</w:t>
-      </w:r>
-      <w:proofErr w:type="gramEnd"/>
+        <w:t>All JUnits written</w:t>
+      </w:r>
     </w:p>
     <w:p/>
     <w:p>
@@ -691,6 +622,18 @@
       </w:pPr>
       <w:r>
         <w:t>HELP</w:t>
+      </w:r>
+    </w:p>
+    <w:p>
+      <w:pPr>
+        <w:pStyle w:val="ListParagraph"/>
+        <w:numPr>
+          <w:ilvl w:val="0"/>
+          <w:numId w:val="5"/>
+        </w:numPr>
+      </w:pPr>
+      <w:r>
+        <w:t>QUIT</w:t>
       </w:r>
     </w:p>
     <w:p/>
@@ -730,6 +673,56 @@
     </w:sectPr>
   </w:body>
 </w:document>
+</file>
+
+<file path=word/endnotes.xml><?xml version="1.0" encoding="utf-8"?>
+<w:endnotes xmlns:wpc="http://schemas.microsoft.com/office/word/2010/wordprocessingCanvas" xmlns:cx="http://schemas.microsoft.com/office/drawing/2014/chartex" xmlns:cx1="http://schemas.microsoft.com/office/drawing/2015/9/8/chartex" xmlns:cx2="http://schemas.microsoft.com/office/drawing/2015/10/21/chartex" xmlns:cx3="http://schemas.microsoft.com/office/drawing/2016/5/9/chartex" xmlns:cx4="http://schemas.microsoft.com/office/drawing/2016/5/10/chartex" xmlns:cx5="http://schemas.microsoft.com/office/drawing/2016/5/11/chartex" xmlns:cx6="http://schemas.microsoft.com/office/drawing/2016/5/12/chartex" xmlns:cx7="http://schemas.microsoft.com/office/drawing/2016/5/13/chartex" xmlns:cx8="http://schemas.microsoft.com/office/drawing/2016/5/14/chartex" xmlns:mc="http://schemas.openxmlformats.org/markup-compatibility/2006" xmlns:aink="http://schemas.microsoft.com/office/drawing/2016/ink" xmlns:am3d="http://schemas.microsoft.com/office/drawing/2017/model3d" xmlns:o="urn:schemas-microsoft-com:office:office" xmlns:oel="http://schemas.microsoft.com/office/2019/extlst" xmlns:r="http://schemas.openxmlformats.org/officeDocument/2006/relationships" xmlns:m="http://schemas.openxmlformats.org/officeDocument/2006/math" xmlns:v="urn:schemas-microsoft-com:vml" xmlns:wp14="http://schemas.microsoft.com/office/word/2010/wordprocessingDrawing" xmlns:wp="http://schemas.openxmlformats.org/drawingml/2006/wordprocessingDrawing" xmlns:w10="urn:schemas-microsoft-com:office:word" xmlns:w="http://schemas.openxmlformats.org/wordprocessingml/2006/main" xmlns:w14="http://schemas.microsoft.com/office/word/2010/wordml" xmlns:w15="http://schemas.microsoft.com/office/word/2012/wordml" xmlns:w16cex="http://schemas.microsoft.com/office/word/2018/wordml/cex" xmlns:w16cid="http://schemas.microsoft.com/office/word/2016/wordml/cid" xmlns:w16="http://schemas.microsoft.com/office/word/2018/wordml" xmlns:w16sdtdh="http://schemas.microsoft.com/office/word/2020/wordml/sdtdatahash" xmlns:w16se="http://schemas.microsoft.com/office/word/2015/wordml/symex" xmlns:wpg="http://schemas.microsoft.com/office/word/2010/wordprocessingGroup" xmlns:wpi="http://schemas.microsoft.com/office/word/2010/wordprocessingInk" xmlns:wne="http://schemas.microsoft.com/office/word/2006/wordml" xmlns:wps="http://schemas.microsoft.com/office/word/2010/wordprocessingShape" mc:Ignorable="w14 w15 w16se w16cid w16 w16cex w16sdtdh wp14">
+  <w:endnote w:type="separator" w:id="-1">
+    <w:p>
+      <w:pPr>
+        <w:spacing w:line="240" w:lineRule="auto"/>
+      </w:pPr>
+      <w:r>
+        <w:separator/>
+      </w:r>
+    </w:p>
+  </w:endnote>
+  <w:endnote w:type="continuationSeparator" w:id="0">
+    <w:p>
+      <w:pPr>
+        <w:spacing w:line="240" w:lineRule="auto"/>
+      </w:pPr>
+      <w:r>
+        <w:continuationSeparator/>
+      </w:r>
+    </w:p>
+  </w:endnote>
+</w:endnotes>
+</file>
+
+<file path=word/footnotes.xml><?xml version="1.0" encoding="utf-8"?>
+<w:footnotes xmlns:wpc="http://schemas.microsoft.com/office/word/2010/wordprocessingCanvas" xmlns:cx="http://schemas.microsoft.com/office/drawing/2014/chartex" xmlns:cx1="http://schemas.microsoft.com/office/drawing/2015/9/8/chartex" xmlns:cx2="http://schemas.microsoft.com/office/drawing/2015/10/21/chartex" xmlns:cx3="http://schemas.microsoft.com/office/drawing/2016/5/9/chartex" xmlns:cx4="http://schemas.microsoft.com/office/drawing/2016/5/10/chartex" xmlns:cx5="http://schemas.microsoft.com/office/drawing/2016/5/11/chartex" xmlns:cx6="http://schemas.microsoft.com/office/drawing/2016/5/12/chartex" xmlns:cx7="http://schemas.microsoft.com/office/drawing/2016/5/13/chartex" xmlns:cx8="http://schemas.microsoft.com/office/drawing/2016/5/14/chartex" xmlns:mc="http://schemas.openxmlformats.org/markup-compatibility/2006" xmlns:aink="http://schemas.microsoft.com/office/drawing/2016/ink" xmlns:am3d="http://schemas.microsoft.com/office/drawing/2017/model3d" xmlns:o="urn:schemas-microsoft-com:office:office" xmlns:oel="http://schemas.microsoft.com/office/2019/extlst" xmlns:r="http://schemas.openxmlformats.org/officeDocument/2006/relationships" xmlns:m="http://schemas.openxmlformats.org/officeDocument/2006/math" xmlns:v="urn:schemas-microsoft-com:vml" xmlns:wp14="http://schemas.microsoft.com/office/word/2010/wordprocessingDrawing" xmlns:wp="http://schemas.openxmlformats.org/drawingml/2006/wordprocessingDrawing" xmlns:w10="urn:schemas-microsoft-com:office:word" xmlns:w="http://schemas.openxmlformats.org/wordprocessingml/2006/main" xmlns:w14="http://schemas.microsoft.com/office/word/2010/wordml" xmlns:w15="http://schemas.microsoft.com/office/word/2012/wordml" xmlns:w16cex="http://schemas.microsoft.com/office/word/2018/wordml/cex" xmlns:w16cid="http://schemas.microsoft.com/office/word/2016/wordml/cid" xmlns:w16="http://schemas.microsoft.com/office/word/2018/wordml" xmlns:w16sdtdh="http://schemas.microsoft.com/office/word/2020/wordml/sdtdatahash" xmlns:w16se="http://schemas.microsoft.com/office/word/2015/wordml/symex" xmlns:wpg="http://schemas.microsoft.com/office/word/2010/wordprocessingGroup" xmlns:wpi="http://schemas.microsoft.com/office/word/2010/wordprocessingInk" xmlns:wne="http://schemas.microsoft.com/office/word/2006/wordml" xmlns:wps="http://schemas.microsoft.com/office/word/2010/wordprocessingShape" mc:Ignorable="w14 w15 w16se w16cid w16 w16cex w16sdtdh wp14">
+  <w:footnote w:type="separator" w:id="-1">
+    <w:p>
+      <w:pPr>
+        <w:spacing w:line="240" w:lineRule="auto"/>
+      </w:pPr>
+      <w:r>
+        <w:separator/>
+      </w:r>
+    </w:p>
+  </w:footnote>
+  <w:footnote w:type="continuationSeparator" w:id="0">
+    <w:p>
+      <w:pPr>
+        <w:spacing w:line="240" w:lineRule="auto"/>
+      </w:pPr>
+      <w:r>
+        <w:continuationSeparator/>
+      </w:r>
+    </w:p>
+  </w:footnote>
+</w:footnotes>
 </file>
 
 <file path=word/numbering.xml><?xml version="1.0" encoding="utf-8"?>
@@ -1922,6 +1915,50 @@
       <w:contextualSpacing/>
     </w:pPr>
   </w:style>
+  <w:style w:type="paragraph" w:styleId="Header">
+    <w:name w:val="header"/>
+    <w:basedOn w:val="Normal"/>
+    <w:link w:val="HeaderChar"/>
+    <w:uiPriority w:val="99"/>
+    <w:unhideWhenUsed/>
+    <w:rsid w:val="004428CB"/>
+    <w:pPr>
+      <w:tabs>
+        <w:tab w:val="center" w:pos="4680"/>
+        <w:tab w:val="right" w:pos="9360"/>
+      </w:tabs>
+      <w:spacing w:line="240" w:lineRule="auto"/>
+    </w:pPr>
+  </w:style>
+  <w:style w:type="character" w:customStyle="1" w:styleId="HeaderChar">
+    <w:name w:val="Header Char"/>
+    <w:basedOn w:val="DefaultParagraphFont"/>
+    <w:link w:val="Header"/>
+    <w:uiPriority w:val="99"/>
+    <w:rsid w:val="004428CB"/>
+  </w:style>
+  <w:style w:type="paragraph" w:styleId="Footer">
+    <w:name w:val="footer"/>
+    <w:basedOn w:val="Normal"/>
+    <w:link w:val="FooterChar"/>
+    <w:uiPriority w:val="99"/>
+    <w:unhideWhenUsed/>
+    <w:rsid w:val="004428CB"/>
+    <w:pPr>
+      <w:tabs>
+        <w:tab w:val="center" w:pos="4680"/>
+        <w:tab w:val="right" w:pos="9360"/>
+      </w:tabs>
+      <w:spacing w:line="240" w:lineRule="auto"/>
+    </w:pPr>
+  </w:style>
+  <w:style w:type="character" w:customStyle="1" w:styleId="FooterChar">
+    <w:name w:val="Footer Char"/>
+    <w:basedOn w:val="DefaultParagraphFont"/>
+    <w:link w:val="Footer"/>
+    <w:uiPriority w:val="99"/>
+    <w:rsid w:val="004428CB"/>
+  </w:style>
 </w:styles>
 </file>
 

</xml_diff>

<commit_message>
Updated All Features for sprint 3 and fixed test fixture
</commit_message>
<xml_diff>
--- a/All Features.docx
+++ b/All Features.docx
@@ -12,7 +12,21 @@
         <w:rPr>
           <w:lang w:val="en-US"/>
         </w:rPr>
-        <w:t>Polidori, Al-Souaijet, Dumas</w:t>
+        <w:t>Polidori, Al-</w:t>
+      </w:r>
+      <w:proofErr w:type="spellStart"/>
+      <w:r>
+        <w:rPr>
+          <w:lang w:val="en-US"/>
+        </w:rPr>
+        <w:t>Souaijet</w:t>
+      </w:r>
+      <w:proofErr w:type="spellEnd"/>
+      <w:r>
+        <w:rPr>
+          <w:lang w:val="en-US"/>
+        </w:rPr>
+        <w:t>, Dumas</w:t>
       </w:r>
     </w:p>
     <w:p>
@@ -121,29 +135,95 @@
     <w:p>
       <w:pPr>
         <w:rPr>
-          <w:lang w:val="en-US"/>
-        </w:rPr>
-      </w:pPr>
-      <w:r>
-        <w:rPr>
-          <w:lang w:val="en-US"/>
-        </w:rPr>
-        <w:t xml:space="preserve">Sprint 2 Release: </w:t>
-      </w:r>
-      <w:r>
-        <w:rPr>
           <w:rFonts w:ascii="Lucida Console" w:hAnsi="Lucida Console" w:cs="Lucida Console"/>
           <w:color w:val="C0A000"/>
           <w:sz w:val="18"/>
           <w:szCs w:val="18"/>
           <w:lang w:val="en-US"/>
         </w:rPr>
+      </w:pPr>
+      <w:r>
+        <w:rPr>
+          <w:lang w:val="en-US"/>
+        </w:rPr>
+        <w:t xml:space="preserve">Sprint 2 Release: </w:t>
+      </w:r>
+      <w:r>
+        <w:rPr>
+          <w:rFonts w:ascii="Lucida Console" w:hAnsi="Lucida Console" w:cs="Lucida Console"/>
+          <w:color w:val="C0A000"/>
+          <w:sz w:val="18"/>
+          <w:szCs w:val="18"/>
+          <w:lang w:val="en-US"/>
+        </w:rPr>
         <w:t>d213160</w:t>
       </w:r>
     </w:p>
     <w:p>
       <w:pPr>
         <w:rPr>
+          <w:rFonts w:ascii="Lucida Console" w:hAnsi="Lucida Console" w:cs="Lucida Console"/>
+          <w:color w:val="C0A000"/>
+          <w:sz w:val="18"/>
+          <w:szCs w:val="18"/>
+          <w:lang w:val="en-US"/>
+        </w:rPr>
+      </w:pPr>
+    </w:p>
+    <w:p>
+      <w:pPr>
+        <w:rPr>
+          <w:lang w:val="en-US"/>
+        </w:rPr>
+      </w:pPr>
+      <w:r>
+        <w:rPr>
+          <w:lang w:val="en-US"/>
+        </w:rPr>
+        <w:t xml:space="preserve">Sprint </w:t>
+      </w:r>
+      <w:r>
+        <w:rPr>
+          <w:lang w:val="en-US"/>
+        </w:rPr>
+        <w:t>3</w:t>
+      </w:r>
+      <w:r>
+        <w:rPr>
+          <w:lang w:val="en-US"/>
+        </w:rPr>
+        <w:t xml:space="preserve"> Burndown Chart:</w:t>
+      </w:r>
+    </w:p>
+    <w:p>
+      <w:pPr>
+        <w:rPr>
+          <w:rFonts w:asciiTheme="minorHAnsi" w:hAnsiTheme="minorHAnsi"/>
+          <w:lang w:val="en-US"/>
+        </w:rPr>
+      </w:pPr>
+      <w:hyperlink r:id="rId9" w:history="1">
+        <w:r>
+          <w:rPr>
+            <w:rStyle w:val="Hyperlink"/>
+            <w:rFonts w:asciiTheme="minorHAnsi" w:hAnsiTheme="minorHAnsi"/>
+            <w:lang w:val="en-US"/>
+          </w:rPr>
+          <w:t>https://docs.google.com/spreadsheets/d/13iqWgW4UyTeONCF5Cz1koXriQ_qn-RajtusX-JuiMek/edit?usp=sharing</w:t>
+        </w:r>
+      </w:hyperlink>
+    </w:p>
+    <w:p>
+      <w:pPr>
+        <w:rPr>
+          <w:rFonts w:asciiTheme="minorHAnsi" w:hAnsiTheme="minorHAnsi"/>
+          <w:lang w:val="en-US"/>
+        </w:rPr>
+      </w:pPr>
+    </w:p>
+    <w:p>
+      <w:pPr>
+        <w:rPr>
           <w:lang w:val="en-US"/>
         </w:rPr>
       </w:pPr>
@@ -182,9 +262,11 @@
           <w:numId w:val="4"/>
         </w:numPr>
       </w:pPr>
+      <w:proofErr w:type="spellStart"/>
       <w:r>
         <w:t>ODraft</w:t>
       </w:r>
+      <w:proofErr w:type="spellEnd"/>
     </w:p>
     <w:p>
       <w:pPr>
@@ -193,9 +275,11 @@
           <w:numId w:val="4"/>
         </w:numPr>
       </w:pPr>
+      <w:proofErr w:type="spellStart"/>
       <w:r>
         <w:t>IDraft</w:t>
       </w:r>
+      <w:proofErr w:type="spellEnd"/>
     </w:p>
     <w:p>
       <w:pPr>
@@ -215,9 +299,11 @@
           <w:numId w:val="4"/>
         </w:numPr>
       </w:pPr>
+      <w:proofErr w:type="spellStart"/>
       <w:r>
         <w:t>Poverall</w:t>
       </w:r>
+      <w:proofErr w:type="spellEnd"/>
     </w:p>
     <w:p>
       <w:pPr>
@@ -281,9 +367,11 @@
           <w:numId w:val="4"/>
         </w:numPr>
       </w:pPr>
+      <w:proofErr w:type="spellStart"/>
       <w:r>
         <w:t>EvalFun</w:t>
       </w:r>
+      <w:proofErr w:type="spellEnd"/>
     </w:p>
     <w:p>
       <w:pPr>
@@ -292,9 +380,11 @@
           <w:numId w:val="4"/>
         </w:numPr>
       </w:pPr>
+      <w:proofErr w:type="spellStart"/>
       <w:r>
         <w:t>PEvalFun</w:t>
       </w:r>
+      <w:proofErr w:type="spellEnd"/>
     </w:p>
     <w:p>
       <w:pPr>
@@ -393,7 +483,15 @@
         </w:numPr>
       </w:pPr>
       <w:r>
-        <w:t>Some Junits tests written</w:t>
+        <w:t xml:space="preserve">Some </w:t>
+      </w:r>
+      <w:proofErr w:type="spellStart"/>
+      <w:r>
+        <w:t>Junits</w:t>
+      </w:r>
+      <w:proofErr w:type="spellEnd"/>
+      <w:r>
+        <w:t xml:space="preserve"> tests written</w:t>
       </w:r>
     </w:p>
     <w:p>
@@ -427,6 +525,7 @@
         </w:numPr>
       </w:pPr>
       <w:r>
+        <w:lastRenderedPageBreak/>
         <w:t>Stars</w:t>
       </w:r>
     </w:p>
@@ -448,9 +547,11 @@
           <w:numId w:val="3"/>
         </w:numPr>
       </w:pPr>
+      <w:proofErr w:type="spellStart"/>
       <w:r>
         <w:t>EvalFun</w:t>
       </w:r>
+      <w:proofErr w:type="spellEnd"/>
     </w:p>
     <w:p>
       <w:pPr>
@@ -459,9 +560,11 @@
           <w:numId w:val="3"/>
         </w:numPr>
       </w:pPr>
+      <w:proofErr w:type="spellStart"/>
       <w:r>
         <w:t>PevalFun</w:t>
       </w:r>
+      <w:proofErr w:type="spellEnd"/>
     </w:p>
     <w:p>
       <w:pPr>
@@ -471,7 +574,15 @@
         </w:numPr>
       </w:pPr>
       <w:r>
-        <w:t>All JUnits written</w:t>
+        <w:t xml:space="preserve">All </w:t>
+      </w:r>
+      <w:proofErr w:type="spellStart"/>
+      <w:r>
+        <w:t>JUnits</w:t>
+      </w:r>
+      <w:proofErr w:type="spellEnd"/>
+      <w:r>
+        <w:t xml:space="preserve"> written</w:t>
       </w:r>
     </w:p>
     <w:p/>

</xml_diff>